<commit_message>
EHD edits on intro
</commit_message>
<xml_diff>
--- a/intro.docx
+++ b/intro.docx
@@ -120,7 +120,19 @@
         <w:t xml:space="preserve"> </w:t>
       </w:r>
       <w:r>
-        <w:t xml:space="preserve">approach by maximizing ethanol production on a small number of acres appear most likely to be successful in current economic conditions</w:t>
+        <w:t xml:space="preserve">approach</w:t>
+      </w:r>
+      <w:r>
+        <w:t xml:space="preserve"> </w:t>
+      </w:r>
+      <w:r>
+        <w:t xml:space="preserve">(Anderson-Teixeira et al. 2012)</w:t>
+      </w:r>
+      <w:r>
+        <w:t xml:space="preserve"> </w:t>
+      </w:r>
+      <w:r>
+        <w:t xml:space="preserve">by maximizing ethanol production on a small number of acres appear most likely to be successful in current economic conditions</w:t>
       </w:r>
       <w:r>
         <w:t xml:space="preserve"> </w:t>
@@ -368,7 +380,7 @@
         <w:t xml:space="preserve"> </w:t>
       </w:r>
       <w:r>
-        <w:t xml:space="preserve">can have root systems comparable in size to native prairies, and importantly that they store much of this mass in the deepest and probably most stable soil layers. This raises hope that these root carbon inputs can be maintained as soil carbon for longer than if they were sent to shallower soil.</w:t>
+        <w:t xml:space="preserve">can have root systems comparable in size to native prairies, and importantly that they store much of this mass in the deepest soil layers where it may be highly resistant to decomposition. This raises hope that these root carbon inputs can be maintained as soil carbon for longer than if they were sent to shallower soil.</w:t>
       </w:r>
     </w:p>
     <w:p>
@@ -431,7 +443,7 @@
         <w:t xml:space="preserve"> </w:t>
       </w:r>
       <w:r>
-        <w:t xml:space="preserve">I use DNA metabarcoding to disentangle the species in the root mixture and ask whther there is any spatial structure to the root stand: How do the species partition the niche space, and how does that affect the potential for C storage? I find that grasses increase in prevalence deeper in the soil profile, implying that the deep-soil inputs, with the highest chance of long-term C storage, are likely also enriched in grass roots, which tend to have lower turnover, i.e. longer C residence time, than forb roots.</w:t>
+        <w:t xml:space="preserve">I use DNA metabarcoding to disentangle the species in the root mixture and ask whether there is any spatial structure to the root stand: How do the species partition the niche space, and how does that affect the potential for C storage? I find that grasses increase in prevalence deeper in the soil profile, implying that the deep-soil inputs, with the highest chance of long-term C storage, are likely also enriched in grass roots, which tend to have lower turnover, i.e. longer C residence time, than forb roots.</w:t>
       </w:r>
     </w:p>
     <w:p>
@@ -457,7 +469,7 @@
         <w:pStyle w:val="BodyText"/>
       </w:pPr>
       <w:r>
-        <w:t xml:space="preserve">The model is different for each question: In chapter 2 I scale root and microbial respiration from instantaneous flux rates to century-scale changes in pool size using a well-tested and and mechanistically validated simulation of ecosystem biogeochemical processes. In chapter 3 I use a novel Bayesian statistical model to correct biases in image-based estimates of root distribution, therefore bringing an indirect measurement method into closer agreement with more laborious direct observations. Finally, in chapter 4 I apply bioinformatic tools from the rapidly emerging field of environmental metagenomics to filter noisy, mixed-sample DNA sequences into estimates of root identity and to attribute spatially partitioned niches to their taxonomic groups.</w:t>
+        <w:t xml:space="preserve">The model is different for each question: In chapter 2, I scale root and microbial respiration from instantaneous flux rates to century-scale changes in pool size using a well-tested and and mechanistically validated simulation of ecosystem biogeochemical processes. In chapter 3, I use a novel Bayesian statistical model to correct biases in image-based estimates of root distribution, therefore bringing an indirect measurement method into closer agreement with more laborious direct observations. Finally, in chapter 4, I apply bioinformatic tools from the rapidly emerging field of environmental metagenomics to filter noisy, mixed-sample DNA sequences into estimates of root identity and to attribute spatially partitioned niches to their taxonomic groups.</w:t>
       </w:r>
     </w:p>
     <w:p>
@@ -495,7 +507,7 @@
         <w:t xml:space="preserve"> </w:t>
       </w:r>
       <w:r>
-        <w:t xml:space="preserve">and also at locations listed in each chapter. I encourage anyone to reproduce my analyses, test my assumptions for themselves, or alter the code for their own pruposes. If you find errors, please tell me.</w:t>
+        <w:t xml:space="preserve">and also at locations listed in each chapter. I encourage anyone to reproduce my analyses, test my assumptions for themselves, or alter the code for their own purposes. If you find errors, please tell me.</w:t>
       </w:r>
     </w:p>
     <w:p>
@@ -538,6 +550,14 @@
       </w:pPr>
       <w:r>
         <w:t xml:space="preserve">Anderson-Teixeira, K. J., and E. H. DeLucia. 2011. The greenhouse gas value of ecosystems. Global Change Biology 17:425–438.</w:t>
+      </w:r>
+    </w:p>
+    <w:p>
+      <w:pPr>
+        <w:pStyle w:val="Bibliography"/>
+      </w:pPr>
+      <w:r>
+        <w:t xml:space="preserve">Anderson-Teixeira, K. J., B. D. Duval, S. P. Long, and E. H. DeLucia. 2012. Biofuels on the landscape: Is “land sharing” preferable to “land sparing”? Ecological Applications 22:2035–2048.</w:t>
       </w:r>
     </w:p>
     <w:p>
@@ -1586,7 +1606,7 @@
     </w:lvl>
   </w:abstractNum>
   <w:abstractNum w:abstractNumId="990">
-    <w:nsid w:val="c2757198"/>
+    <w:nsid w:val="4529a38b"/>
     <w:multiLevelType w:val="multilevel"/>
     <w:lvl w:ilvl="0">
       <w:numFmt w:val="bullet"/>

</xml_diff>